<commit_message>
Update BinaryTree.pl and Design Description
</commit_message>
<xml_diff>
--- a/Caelan Smyth Design Description.docx
+++ b/Caelan Smyth Design Description.docx
@@ -96,6 +96,29 @@
           <w:sz w:val="24"/>
         </w:rPr>
         <w:t xml:space="preserve"> traversal. To do so, start by visiting each node of the left subtree, then the root node, then each node of the right subtree, and append each node to a list L.</w:t>
+      </w:r>
+      <w:r>
+        <w:rPr>
+          <w:rFonts w:ascii="Arial" w:hAnsi="Arial" w:cs="Arial"/>
+          <w:sz w:val="24"/>
+        </w:rPr>
+        <w:t xml:space="preserve"> I then implemented the </w:t>
+      </w:r>
+      <w:proofErr w:type="spellStart"/>
+      <w:r>
+        <w:rPr>
+          <w:rFonts w:ascii="Arial" w:hAnsi="Arial" w:cs="Arial"/>
+          <w:sz w:val="24"/>
+        </w:rPr>
+        <w:t>postorder</w:t>
+      </w:r>
+      <w:proofErr w:type="spellEnd"/>
+      <w:r>
+        <w:rPr>
+          <w:rFonts w:ascii="Arial" w:hAnsi="Arial" w:cs="Arial"/>
+          <w:sz w:val="24"/>
+        </w:rPr>
+        <w:t xml:space="preserve"> traversal by visiting the left subtree, then the right subtree, then the root node, appending each visited node to a list L as the tree is traversed.</w:t>
       </w:r>
       <w:bookmarkStart w:id="0" w:name="_GoBack"/>
       <w:bookmarkEnd w:id="0"/>

</xml_diff>